<commit_message>
fix lab 4 (2)
</commit_message>
<xml_diff>
--- a/students/y2334/Titova_Maryana/Lab4/Lab4.docx
+++ b/students/y2334/Titova_Maryana/Lab4/Lab4.docx
@@ -349,6 +349,7 @@
               </w:rPr>
               <w:t xml:space="preserve"> </w:t>
             </w:r>
+            <w:proofErr w:type="gramStart"/>
             <w:r>
               <w:rPr>
                 <w:lang w:eastAsia="en-US"/>
@@ -373,6 +374,7 @@
               </w:rPr>
               <w:t>.</w:t>
             </w:r>
+            <w:proofErr w:type="gramEnd"/>
           </w:p>
           <w:p>
             <w:pPr>
@@ -508,8 +510,16 @@
               <w:rPr>
                 <w:lang w:eastAsia="en-US"/>
               </w:rPr>
-              <w:t>Титова М.О.</w:t>
+              <w:t xml:space="preserve">Титова </w:t>
             </w:r>
+            <w:proofErr w:type="gramStart"/>
+            <w:r>
+              <w:rPr>
+                <w:lang w:eastAsia="en-US"/>
+              </w:rPr>
+              <w:t>М.О.</w:t>
+            </w:r>
+            <w:proofErr w:type="gramEnd"/>
           </w:p>
           <w:p>
             <w:pPr>
@@ -635,6 +645,7 @@
         </w:rPr>
         <w:t xml:space="preserve"> Программа для генерации схем реляционных БД методом нормальных форм </w:t>
       </w:r>
+      <w:proofErr w:type="spellStart"/>
       <w:r>
         <w:rPr>
           <w:sz w:val="28"/>
@@ -643,6 +654,7 @@
         </w:rPr>
         <w:t>DBprom</w:t>
       </w:r>
+      <w:proofErr w:type="spellEnd"/>
       <w:r>
         <w:rPr>
           <w:rFonts w:eastAsia="Times New Roman"/>
@@ -719,7 +731,87 @@
           <w:szCs w:val="28"/>
         </w:rPr>
         <w:tab/>
-        <w:t>Провести сравнительный анализ построенной схемы БД и схемы физической модели (Phisycal Model) БД, спроектированной с использованием CA Erwin Data Modeler (ЛР №3).</w:t>
+        <w:t>Провести сравнительный анализ построенной схемы БД и схемы физической модели (</w:t>
+      </w:r>
+      <w:proofErr w:type="spellStart"/>
+      <w:r>
+        <w:rPr>
+          <w:sz w:val="28"/>
+          <w:szCs w:val="28"/>
+        </w:rPr>
+        <w:t>Phisycal</w:t>
+      </w:r>
+      <w:proofErr w:type="spellEnd"/>
+      <w:r>
+        <w:rPr>
+          <w:sz w:val="28"/>
+          <w:szCs w:val="28"/>
+        </w:rPr>
+        <w:t xml:space="preserve"> </w:t>
+      </w:r>
+      <w:proofErr w:type="spellStart"/>
+      <w:r>
+        <w:rPr>
+          <w:sz w:val="28"/>
+          <w:szCs w:val="28"/>
+        </w:rPr>
+        <w:t>Model</w:t>
+      </w:r>
+      <w:proofErr w:type="spellEnd"/>
+      <w:r>
+        <w:rPr>
+          <w:sz w:val="28"/>
+          <w:szCs w:val="28"/>
+        </w:rPr>
+        <w:t xml:space="preserve">) БД, спроектированной с использованием CA </w:t>
+      </w:r>
+      <w:proofErr w:type="spellStart"/>
+      <w:r>
+        <w:rPr>
+          <w:sz w:val="28"/>
+          <w:szCs w:val="28"/>
+        </w:rPr>
+        <w:t>Erwin</w:t>
+      </w:r>
+      <w:proofErr w:type="spellEnd"/>
+      <w:r>
+        <w:rPr>
+          <w:sz w:val="28"/>
+          <w:szCs w:val="28"/>
+        </w:rPr>
+        <w:t xml:space="preserve"> </w:t>
+      </w:r>
+      <w:proofErr w:type="spellStart"/>
+      <w:r>
+        <w:rPr>
+          <w:sz w:val="28"/>
+          <w:szCs w:val="28"/>
+        </w:rPr>
+        <w:t>Data</w:t>
+      </w:r>
+      <w:proofErr w:type="spellEnd"/>
+      <w:r>
+        <w:rPr>
+          <w:sz w:val="28"/>
+          <w:szCs w:val="28"/>
+        </w:rPr>
+        <w:t xml:space="preserve"> </w:t>
+      </w:r>
+      <w:proofErr w:type="spellStart"/>
+      <w:r>
+        <w:rPr>
+          <w:sz w:val="28"/>
+          <w:szCs w:val="28"/>
+        </w:rPr>
+        <w:t>Modeler</w:t>
+      </w:r>
+      <w:proofErr w:type="spellEnd"/>
+      <w:r>
+        <w:rPr>
+          <w:sz w:val="28"/>
+          <w:szCs w:val="28"/>
+        </w:rPr>
+        <w:t xml:space="preserve"> (ЛР №3).</w:t>
       </w:r>
     </w:p>
     <w:p>
@@ -769,7 +861,23 @@
           <w:szCs w:val="28"/>
         </w:rPr>
         <w:tab/>
-        <w:t>При выполнении работы использовать программу DBprom.</w:t>
+        <w:t xml:space="preserve">При выполнении работы использовать программу </w:t>
+      </w:r>
+      <w:proofErr w:type="spellStart"/>
+      <w:r>
+        <w:rPr>
+          <w:sz w:val="28"/>
+          <w:szCs w:val="28"/>
+        </w:rPr>
+        <w:t>DBprom</w:t>
+      </w:r>
+      <w:proofErr w:type="spellEnd"/>
+      <w:r>
+        <w:rPr>
+          <w:sz w:val="28"/>
+          <w:szCs w:val="28"/>
+        </w:rPr>
+        <w:t>.</w:t>
       </w:r>
     </w:p>
     <w:p>
@@ -781,12 +889,21 @@
           <w:szCs w:val="28"/>
         </w:rPr>
       </w:pPr>
-      <w:r>
-        <w:rPr>
-          <w:sz w:val="28"/>
-          <w:szCs w:val="28"/>
-        </w:rPr>
-        <w:t>ii.</w:t>
+      <w:proofErr w:type="spellStart"/>
+      <w:r>
+        <w:rPr>
+          <w:sz w:val="28"/>
+          <w:szCs w:val="28"/>
+        </w:rPr>
+        <w:t>ii</w:t>
+      </w:r>
+      <w:proofErr w:type="spellEnd"/>
+      <w:r>
+        <w:rPr>
+          <w:sz w:val="28"/>
+          <w:szCs w:val="28"/>
+        </w:rPr>
+        <w:t>.</w:t>
       </w:r>
       <w:r>
         <w:rPr>
@@ -1521,12 +1638,117 @@
           <w:szCs w:val="28"/>
         </w:rPr>
       </w:pPr>
-      <w:r>
-        <w:rPr>
-          <w:sz w:val="28"/>
-          <w:szCs w:val="28"/>
-        </w:rPr>
-        <w:t>id_выпуска { id_выпуска, id_статьи, Дата_выпуска, Индекс_издания, Цена_экземляра }</w:t>
+      <w:proofErr w:type="spellStart"/>
+      <w:r>
+        <w:rPr>
+          <w:sz w:val="28"/>
+          <w:szCs w:val="28"/>
+        </w:rPr>
+        <w:t>id_выпуска</w:t>
+      </w:r>
+      <w:proofErr w:type="spellEnd"/>
+      <w:r>
+        <w:rPr>
+          <w:sz w:val="28"/>
+          <w:szCs w:val="28"/>
+        </w:rPr>
+        <w:t xml:space="preserve"> </w:t>
+      </w:r>
+      <w:proofErr w:type="gramStart"/>
+      <w:r>
+        <w:rPr>
+          <w:sz w:val="28"/>
+          <w:szCs w:val="28"/>
+        </w:rPr>
+        <w:t xml:space="preserve">{ </w:t>
+      </w:r>
+      <w:proofErr w:type="spellStart"/>
+      <w:r>
+        <w:rPr>
+          <w:sz w:val="28"/>
+          <w:szCs w:val="28"/>
+        </w:rPr>
+        <w:t>id</w:t>
+      </w:r>
+      <w:proofErr w:type="gramEnd"/>
+      <w:r>
+        <w:rPr>
+          <w:sz w:val="28"/>
+          <w:szCs w:val="28"/>
+        </w:rPr>
+        <w:t>_выпуска</w:t>
+      </w:r>
+      <w:proofErr w:type="spellEnd"/>
+      <w:r>
+        <w:rPr>
+          <w:sz w:val="28"/>
+          <w:szCs w:val="28"/>
+        </w:rPr>
+        <w:t xml:space="preserve">, </w:t>
+      </w:r>
+      <w:proofErr w:type="spellStart"/>
+      <w:r>
+        <w:rPr>
+          <w:sz w:val="28"/>
+          <w:szCs w:val="28"/>
+        </w:rPr>
+        <w:t>id_статьи</w:t>
+      </w:r>
+      <w:proofErr w:type="spellEnd"/>
+      <w:r>
+        <w:rPr>
+          <w:sz w:val="28"/>
+          <w:szCs w:val="28"/>
+        </w:rPr>
+        <w:t xml:space="preserve">, </w:t>
+      </w:r>
+      <w:proofErr w:type="spellStart"/>
+      <w:r>
+        <w:rPr>
+          <w:sz w:val="28"/>
+          <w:szCs w:val="28"/>
+        </w:rPr>
+        <w:t>Дата_выпуска</w:t>
+      </w:r>
+      <w:proofErr w:type="spellEnd"/>
+      <w:r>
+        <w:rPr>
+          <w:sz w:val="28"/>
+          <w:szCs w:val="28"/>
+        </w:rPr>
+        <w:t xml:space="preserve">, </w:t>
+      </w:r>
+      <w:proofErr w:type="spellStart"/>
+      <w:r>
+        <w:rPr>
+          <w:sz w:val="28"/>
+          <w:szCs w:val="28"/>
+        </w:rPr>
+        <w:t>Индекс_издания</w:t>
+      </w:r>
+      <w:proofErr w:type="spellEnd"/>
+      <w:r>
+        <w:rPr>
+          <w:sz w:val="28"/>
+          <w:szCs w:val="28"/>
+        </w:rPr>
+        <w:t xml:space="preserve">, </w:t>
+      </w:r>
+      <w:proofErr w:type="spellStart"/>
+      <w:r>
+        <w:rPr>
+          <w:sz w:val="28"/>
+          <w:szCs w:val="28"/>
+        </w:rPr>
+        <w:t>Цена_экземляра</w:t>
+      </w:r>
+      <w:proofErr w:type="spellEnd"/>
+      <w:r>
+        <w:rPr>
+          <w:sz w:val="28"/>
+          <w:szCs w:val="28"/>
+        </w:rPr>
+        <w:t xml:space="preserve"> }</w:t>
       </w:r>
     </w:p>
     <w:p>
@@ -1542,12 +1764,85 @@
           <w:szCs w:val="28"/>
         </w:rPr>
       </w:pPr>
-      <w:r>
-        <w:rPr>
-          <w:sz w:val="28"/>
-          <w:szCs w:val="28"/>
-        </w:rPr>
-        <w:t>id_распределения { id_распределения, Количество_экземпляров, Стоимость_тиража }</w:t>
+      <w:proofErr w:type="spellStart"/>
+      <w:r>
+        <w:rPr>
+          <w:sz w:val="28"/>
+          <w:szCs w:val="28"/>
+        </w:rPr>
+        <w:t>id_распределения</w:t>
+      </w:r>
+      <w:proofErr w:type="spellEnd"/>
+      <w:r>
+        <w:rPr>
+          <w:sz w:val="28"/>
+          <w:szCs w:val="28"/>
+        </w:rPr>
+        <w:t xml:space="preserve"> </w:t>
+      </w:r>
+      <w:proofErr w:type="gramStart"/>
+      <w:r>
+        <w:rPr>
+          <w:sz w:val="28"/>
+          <w:szCs w:val="28"/>
+        </w:rPr>
+        <w:t xml:space="preserve">{ </w:t>
+      </w:r>
+      <w:proofErr w:type="spellStart"/>
+      <w:r>
+        <w:rPr>
+          <w:sz w:val="28"/>
+          <w:szCs w:val="28"/>
+        </w:rPr>
+        <w:t>id</w:t>
+      </w:r>
+      <w:proofErr w:type="gramEnd"/>
+      <w:r>
+        <w:rPr>
+          <w:sz w:val="28"/>
+          <w:szCs w:val="28"/>
+        </w:rPr>
+        <w:t>_распределения</w:t>
+      </w:r>
+      <w:proofErr w:type="spellEnd"/>
+      <w:r>
+        <w:rPr>
+          <w:sz w:val="28"/>
+          <w:szCs w:val="28"/>
+        </w:rPr>
+        <w:t xml:space="preserve">, </w:t>
+      </w:r>
+      <w:proofErr w:type="spellStart"/>
+      <w:r>
+        <w:rPr>
+          <w:sz w:val="28"/>
+          <w:szCs w:val="28"/>
+        </w:rPr>
+        <w:t>Количество_экземпляров</w:t>
+      </w:r>
+      <w:proofErr w:type="spellEnd"/>
+      <w:r>
+        <w:rPr>
+          <w:sz w:val="28"/>
+          <w:szCs w:val="28"/>
+        </w:rPr>
+        <w:t xml:space="preserve">, </w:t>
+      </w:r>
+      <w:proofErr w:type="spellStart"/>
+      <w:r>
+        <w:rPr>
+          <w:sz w:val="28"/>
+          <w:szCs w:val="28"/>
+        </w:rPr>
+        <w:t>Стоимость_тиража</w:t>
+      </w:r>
+      <w:proofErr w:type="spellEnd"/>
+      <w:r>
+        <w:rPr>
+          <w:sz w:val="28"/>
+          <w:szCs w:val="28"/>
+        </w:rPr>
+        <w:t xml:space="preserve"> }</w:t>
       </w:r>
     </w:p>
     <w:p>
@@ -1563,12 +1858,85 @@
           <w:szCs w:val="28"/>
         </w:rPr>
       </w:pPr>
-      <w:r>
-        <w:rPr>
-          <w:sz w:val="28"/>
-          <w:szCs w:val="28"/>
-        </w:rPr>
-        <w:t>id_выпуска_id_распределения { id_выпуска, id_распределения, id_типографии }</w:t>
+      <w:proofErr w:type="spellStart"/>
+      <w:r>
+        <w:rPr>
+          <w:sz w:val="28"/>
+          <w:szCs w:val="28"/>
+        </w:rPr>
+        <w:t>id_выпуска_id_распределения</w:t>
+      </w:r>
+      <w:proofErr w:type="spellEnd"/>
+      <w:r>
+        <w:rPr>
+          <w:sz w:val="28"/>
+          <w:szCs w:val="28"/>
+        </w:rPr>
+        <w:t xml:space="preserve"> </w:t>
+      </w:r>
+      <w:proofErr w:type="gramStart"/>
+      <w:r>
+        <w:rPr>
+          <w:sz w:val="28"/>
+          <w:szCs w:val="28"/>
+        </w:rPr>
+        <w:t xml:space="preserve">{ </w:t>
+      </w:r>
+      <w:proofErr w:type="spellStart"/>
+      <w:r>
+        <w:rPr>
+          <w:sz w:val="28"/>
+          <w:szCs w:val="28"/>
+        </w:rPr>
+        <w:t>id</w:t>
+      </w:r>
+      <w:proofErr w:type="gramEnd"/>
+      <w:r>
+        <w:rPr>
+          <w:sz w:val="28"/>
+          <w:szCs w:val="28"/>
+        </w:rPr>
+        <w:t>_выпуска</w:t>
+      </w:r>
+      <w:proofErr w:type="spellEnd"/>
+      <w:r>
+        <w:rPr>
+          <w:sz w:val="28"/>
+          <w:szCs w:val="28"/>
+        </w:rPr>
+        <w:t xml:space="preserve">, </w:t>
+      </w:r>
+      <w:proofErr w:type="spellStart"/>
+      <w:r>
+        <w:rPr>
+          <w:sz w:val="28"/>
+          <w:szCs w:val="28"/>
+        </w:rPr>
+        <w:t>id_распределения</w:t>
+      </w:r>
+      <w:proofErr w:type="spellEnd"/>
+      <w:r>
+        <w:rPr>
+          <w:sz w:val="28"/>
+          <w:szCs w:val="28"/>
+        </w:rPr>
+        <w:t xml:space="preserve">, </w:t>
+      </w:r>
+      <w:proofErr w:type="spellStart"/>
+      <w:r>
+        <w:rPr>
+          <w:sz w:val="28"/>
+          <w:szCs w:val="28"/>
+        </w:rPr>
+        <w:t>id_типографии</w:t>
+      </w:r>
+      <w:proofErr w:type="spellEnd"/>
+      <w:r>
+        <w:rPr>
+          <w:sz w:val="28"/>
+          <w:szCs w:val="28"/>
+        </w:rPr>
+        <w:t xml:space="preserve"> }</w:t>
       </w:r>
     </w:p>
     <w:p>
@@ -1584,12 +1952,85 @@
           <w:szCs w:val="28"/>
         </w:rPr>
       </w:pPr>
-      <w:r>
-        <w:rPr>
-          <w:sz w:val="28"/>
-          <w:szCs w:val="28"/>
-        </w:rPr>
-        <w:t>id_статьи { id_статьи, id_газеты, id_правок }</w:t>
+      <w:proofErr w:type="spellStart"/>
+      <w:r>
+        <w:rPr>
+          <w:sz w:val="28"/>
+          <w:szCs w:val="28"/>
+        </w:rPr>
+        <w:t>id_статьи</w:t>
+      </w:r>
+      <w:proofErr w:type="spellEnd"/>
+      <w:r>
+        <w:rPr>
+          <w:sz w:val="28"/>
+          <w:szCs w:val="28"/>
+        </w:rPr>
+        <w:t xml:space="preserve"> </w:t>
+      </w:r>
+      <w:proofErr w:type="gramStart"/>
+      <w:r>
+        <w:rPr>
+          <w:sz w:val="28"/>
+          <w:szCs w:val="28"/>
+        </w:rPr>
+        <w:t xml:space="preserve">{ </w:t>
+      </w:r>
+      <w:proofErr w:type="spellStart"/>
+      <w:r>
+        <w:rPr>
+          <w:sz w:val="28"/>
+          <w:szCs w:val="28"/>
+        </w:rPr>
+        <w:t>id</w:t>
+      </w:r>
+      <w:proofErr w:type="gramEnd"/>
+      <w:r>
+        <w:rPr>
+          <w:sz w:val="28"/>
+          <w:szCs w:val="28"/>
+        </w:rPr>
+        <w:t>_статьи</w:t>
+      </w:r>
+      <w:proofErr w:type="spellEnd"/>
+      <w:r>
+        <w:rPr>
+          <w:sz w:val="28"/>
+          <w:szCs w:val="28"/>
+        </w:rPr>
+        <w:t xml:space="preserve">, </w:t>
+      </w:r>
+      <w:proofErr w:type="spellStart"/>
+      <w:r>
+        <w:rPr>
+          <w:sz w:val="28"/>
+          <w:szCs w:val="28"/>
+        </w:rPr>
+        <w:t>id_газеты</w:t>
+      </w:r>
+      <w:proofErr w:type="spellEnd"/>
+      <w:r>
+        <w:rPr>
+          <w:sz w:val="28"/>
+          <w:szCs w:val="28"/>
+        </w:rPr>
+        <w:t xml:space="preserve">, </w:t>
+      </w:r>
+      <w:proofErr w:type="spellStart"/>
+      <w:r>
+        <w:rPr>
+          <w:sz w:val="28"/>
+          <w:szCs w:val="28"/>
+        </w:rPr>
+        <w:t>id_правок</w:t>
+      </w:r>
+      <w:proofErr w:type="spellEnd"/>
+      <w:r>
+        <w:rPr>
+          <w:sz w:val="28"/>
+          <w:szCs w:val="28"/>
+        </w:rPr>
+        <w:t xml:space="preserve"> }</w:t>
       </w:r>
     </w:p>
     <w:p>
@@ -1605,12 +2046,101 @@
           <w:szCs w:val="28"/>
         </w:rPr>
       </w:pPr>
-      <w:r>
-        <w:rPr>
-          <w:sz w:val="28"/>
-          <w:szCs w:val="28"/>
-        </w:rPr>
-        <w:t>id_типографии { id_типографии, Название_типографии, Адрес_типографии, Тираж, График_работы }</w:t>
+      <w:proofErr w:type="spellStart"/>
+      <w:r>
+        <w:rPr>
+          <w:sz w:val="28"/>
+          <w:szCs w:val="28"/>
+        </w:rPr>
+        <w:t>id_типографии</w:t>
+      </w:r>
+      <w:proofErr w:type="spellEnd"/>
+      <w:r>
+        <w:rPr>
+          <w:sz w:val="28"/>
+          <w:szCs w:val="28"/>
+        </w:rPr>
+        <w:t xml:space="preserve"> </w:t>
+      </w:r>
+      <w:proofErr w:type="gramStart"/>
+      <w:r>
+        <w:rPr>
+          <w:sz w:val="28"/>
+          <w:szCs w:val="28"/>
+        </w:rPr>
+        <w:t xml:space="preserve">{ </w:t>
+      </w:r>
+      <w:proofErr w:type="spellStart"/>
+      <w:r>
+        <w:rPr>
+          <w:sz w:val="28"/>
+          <w:szCs w:val="28"/>
+        </w:rPr>
+        <w:t>id</w:t>
+      </w:r>
+      <w:proofErr w:type="gramEnd"/>
+      <w:r>
+        <w:rPr>
+          <w:sz w:val="28"/>
+          <w:szCs w:val="28"/>
+        </w:rPr>
+        <w:t>_типографии</w:t>
+      </w:r>
+      <w:proofErr w:type="spellEnd"/>
+      <w:r>
+        <w:rPr>
+          <w:sz w:val="28"/>
+          <w:szCs w:val="28"/>
+        </w:rPr>
+        <w:t xml:space="preserve">, </w:t>
+      </w:r>
+      <w:proofErr w:type="spellStart"/>
+      <w:r>
+        <w:rPr>
+          <w:sz w:val="28"/>
+          <w:szCs w:val="28"/>
+        </w:rPr>
+        <w:t>Название_типографии</w:t>
+      </w:r>
+      <w:proofErr w:type="spellEnd"/>
+      <w:r>
+        <w:rPr>
+          <w:sz w:val="28"/>
+          <w:szCs w:val="28"/>
+        </w:rPr>
+        <w:t xml:space="preserve">, </w:t>
+      </w:r>
+      <w:proofErr w:type="spellStart"/>
+      <w:r>
+        <w:rPr>
+          <w:sz w:val="28"/>
+          <w:szCs w:val="28"/>
+        </w:rPr>
+        <w:t>Адрес_типографии</w:t>
+      </w:r>
+      <w:proofErr w:type="spellEnd"/>
+      <w:r>
+        <w:rPr>
+          <w:sz w:val="28"/>
+          <w:szCs w:val="28"/>
+        </w:rPr>
+        <w:t xml:space="preserve">, Тираж, </w:t>
+      </w:r>
+      <w:proofErr w:type="spellStart"/>
+      <w:r>
+        <w:rPr>
+          <w:sz w:val="28"/>
+          <w:szCs w:val="28"/>
+        </w:rPr>
+        <w:t>График_работы</w:t>
+      </w:r>
+      <w:proofErr w:type="spellEnd"/>
+      <w:r>
+        <w:rPr>
+          <w:sz w:val="28"/>
+          <w:szCs w:val="28"/>
+        </w:rPr>
+        <w:t xml:space="preserve"> }</w:t>
       </w:r>
     </w:p>
     <w:p>
@@ -1626,13 +2156,134 @@
           <w:szCs w:val="28"/>
         </w:rPr>
       </w:pPr>
+      <w:proofErr w:type="spellStart"/>
       <w:r>
         <w:rPr>
           <w:sz w:val="28"/>
           <w:szCs w:val="28"/>
         </w:rPr>
         <w:lastRenderedPageBreak/>
-        <w:t>id_газеты { id_газеты, Название_газеты, id_отделения, Цена_экземпляра_газеты, Индекс_издания_газеты, Дата_выпуска_газеты }</w:t>
+        <w:t>id_газеты</w:t>
+      </w:r>
+      <w:proofErr w:type="spellEnd"/>
+      <w:r>
+        <w:rPr>
+          <w:sz w:val="28"/>
+          <w:szCs w:val="28"/>
+        </w:rPr>
+        <w:t xml:space="preserve"> </w:t>
+      </w:r>
+      <w:proofErr w:type="gramStart"/>
+      <w:r>
+        <w:rPr>
+          <w:sz w:val="28"/>
+          <w:szCs w:val="28"/>
+        </w:rPr>
+        <w:t xml:space="preserve">{ </w:t>
+      </w:r>
+      <w:proofErr w:type="spellStart"/>
+      <w:r>
+        <w:rPr>
+          <w:sz w:val="28"/>
+          <w:szCs w:val="28"/>
+        </w:rPr>
+        <w:t>id</w:t>
+      </w:r>
+      <w:proofErr w:type="gramEnd"/>
+      <w:r>
+        <w:rPr>
+          <w:sz w:val="28"/>
+          <w:szCs w:val="28"/>
+        </w:rPr>
+        <w:t>_газеты</w:t>
+      </w:r>
+      <w:proofErr w:type="spellEnd"/>
+      <w:r>
+        <w:rPr>
+          <w:sz w:val="28"/>
+          <w:szCs w:val="28"/>
+        </w:rPr>
+        <w:t xml:space="preserve">, </w:t>
+      </w:r>
+      <w:proofErr w:type="spellStart"/>
+      <w:r>
+        <w:rPr>
+          <w:sz w:val="28"/>
+          <w:szCs w:val="28"/>
+        </w:rPr>
+        <w:t>Название_газеты</w:t>
+      </w:r>
+      <w:proofErr w:type="spellEnd"/>
+      <w:r>
+        <w:rPr>
+          <w:sz w:val="28"/>
+          <w:szCs w:val="28"/>
+        </w:rPr>
+        <w:t xml:space="preserve">, </w:t>
+      </w:r>
+      <w:proofErr w:type="spellStart"/>
+      <w:r>
+        <w:rPr>
+          <w:sz w:val="28"/>
+          <w:szCs w:val="28"/>
+        </w:rPr>
+        <w:t>id_отделения</w:t>
+      </w:r>
+      <w:proofErr w:type="spellEnd"/>
+      <w:r>
+        <w:rPr>
+          <w:sz w:val="28"/>
+          <w:szCs w:val="28"/>
+        </w:rPr>
+        <w:t xml:space="preserve">, </w:t>
+      </w:r>
+      <w:proofErr w:type="spellStart"/>
+      <w:r>
+        <w:rPr>
+          <w:sz w:val="28"/>
+          <w:szCs w:val="28"/>
+        </w:rPr>
+        <w:t>Цена_экземпляра_газеты</w:t>
+      </w:r>
+      <w:proofErr w:type="spellEnd"/>
+      <w:r>
+        <w:rPr>
+          <w:sz w:val="28"/>
+          <w:szCs w:val="28"/>
+        </w:rPr>
+        <w:t xml:space="preserve">, </w:t>
+      </w:r>
+      <w:proofErr w:type="spellStart"/>
+      <w:r>
+        <w:rPr>
+          <w:sz w:val="28"/>
+          <w:szCs w:val="28"/>
+        </w:rPr>
+        <w:t>Индекс_издания_газеты</w:t>
+      </w:r>
+      <w:proofErr w:type="spellEnd"/>
+      <w:r>
+        <w:rPr>
+          <w:sz w:val="28"/>
+          <w:szCs w:val="28"/>
+        </w:rPr>
+        <w:t xml:space="preserve">, </w:t>
+      </w:r>
+      <w:proofErr w:type="spellStart"/>
+      <w:r>
+        <w:rPr>
+          <w:sz w:val="28"/>
+          <w:szCs w:val="28"/>
+        </w:rPr>
+        <w:t>Дата_выпуска_газеты</w:t>
+      </w:r>
+      <w:proofErr w:type="spellEnd"/>
+      <w:r>
+        <w:rPr>
+          <w:sz w:val="28"/>
+          <w:szCs w:val="28"/>
+        </w:rPr>
+        <w:t xml:space="preserve"> }</w:t>
       </w:r>
     </w:p>
     <w:p>
@@ -1648,12 +2299,85 @@
           <w:szCs w:val="28"/>
         </w:rPr>
       </w:pPr>
-      <w:r>
-        <w:rPr>
-          <w:sz w:val="28"/>
-          <w:szCs w:val="28"/>
-        </w:rPr>
-        <w:t>id_правок { id_правок, Содержание_правок, id_редакции }</w:t>
+      <w:proofErr w:type="spellStart"/>
+      <w:r>
+        <w:rPr>
+          <w:sz w:val="28"/>
+          <w:szCs w:val="28"/>
+        </w:rPr>
+        <w:t>id_правок</w:t>
+      </w:r>
+      <w:proofErr w:type="spellEnd"/>
+      <w:r>
+        <w:rPr>
+          <w:sz w:val="28"/>
+          <w:szCs w:val="28"/>
+        </w:rPr>
+        <w:t xml:space="preserve"> </w:t>
+      </w:r>
+      <w:proofErr w:type="gramStart"/>
+      <w:r>
+        <w:rPr>
+          <w:sz w:val="28"/>
+          <w:szCs w:val="28"/>
+        </w:rPr>
+        <w:t xml:space="preserve">{ </w:t>
+      </w:r>
+      <w:proofErr w:type="spellStart"/>
+      <w:r>
+        <w:rPr>
+          <w:sz w:val="28"/>
+          <w:szCs w:val="28"/>
+        </w:rPr>
+        <w:t>id</w:t>
+      </w:r>
+      <w:proofErr w:type="gramEnd"/>
+      <w:r>
+        <w:rPr>
+          <w:sz w:val="28"/>
+          <w:szCs w:val="28"/>
+        </w:rPr>
+        <w:t>_правок</w:t>
+      </w:r>
+      <w:proofErr w:type="spellEnd"/>
+      <w:r>
+        <w:rPr>
+          <w:sz w:val="28"/>
+          <w:szCs w:val="28"/>
+        </w:rPr>
+        <w:t xml:space="preserve">, </w:t>
+      </w:r>
+      <w:proofErr w:type="spellStart"/>
+      <w:r>
+        <w:rPr>
+          <w:sz w:val="28"/>
+          <w:szCs w:val="28"/>
+        </w:rPr>
+        <w:t>Содержание_правок</w:t>
+      </w:r>
+      <w:proofErr w:type="spellEnd"/>
+      <w:r>
+        <w:rPr>
+          <w:sz w:val="28"/>
+          <w:szCs w:val="28"/>
+        </w:rPr>
+        <w:t xml:space="preserve">, </w:t>
+      </w:r>
+      <w:proofErr w:type="spellStart"/>
+      <w:r>
+        <w:rPr>
+          <w:sz w:val="28"/>
+          <w:szCs w:val="28"/>
+        </w:rPr>
+        <w:t>id_редакции</w:t>
+      </w:r>
+      <w:proofErr w:type="spellEnd"/>
+      <w:r>
+        <w:rPr>
+          <w:sz w:val="28"/>
+          <w:szCs w:val="28"/>
+        </w:rPr>
+        <w:t xml:space="preserve"> }</w:t>
       </w:r>
     </w:p>
     <w:p>
@@ -1669,12 +2393,85 @@
           <w:szCs w:val="28"/>
         </w:rPr>
       </w:pPr>
-      <w:r>
-        <w:rPr>
-          <w:sz w:val="28"/>
-          <w:szCs w:val="28"/>
-        </w:rPr>
-        <w:t>id_отделения { id_отделения, Номер_отделения, Адрес_отделения }</w:t>
+      <w:proofErr w:type="spellStart"/>
+      <w:r>
+        <w:rPr>
+          <w:sz w:val="28"/>
+          <w:szCs w:val="28"/>
+        </w:rPr>
+        <w:t>id_отделения</w:t>
+      </w:r>
+      <w:proofErr w:type="spellEnd"/>
+      <w:r>
+        <w:rPr>
+          <w:sz w:val="28"/>
+          <w:szCs w:val="28"/>
+        </w:rPr>
+        <w:t xml:space="preserve"> </w:t>
+      </w:r>
+      <w:proofErr w:type="gramStart"/>
+      <w:r>
+        <w:rPr>
+          <w:sz w:val="28"/>
+          <w:szCs w:val="28"/>
+        </w:rPr>
+        <w:t xml:space="preserve">{ </w:t>
+      </w:r>
+      <w:proofErr w:type="spellStart"/>
+      <w:r>
+        <w:rPr>
+          <w:sz w:val="28"/>
+          <w:szCs w:val="28"/>
+        </w:rPr>
+        <w:t>id</w:t>
+      </w:r>
+      <w:proofErr w:type="gramEnd"/>
+      <w:r>
+        <w:rPr>
+          <w:sz w:val="28"/>
+          <w:szCs w:val="28"/>
+        </w:rPr>
+        <w:t>_отделения</w:t>
+      </w:r>
+      <w:proofErr w:type="spellEnd"/>
+      <w:r>
+        <w:rPr>
+          <w:sz w:val="28"/>
+          <w:szCs w:val="28"/>
+        </w:rPr>
+        <w:t xml:space="preserve">, </w:t>
+      </w:r>
+      <w:proofErr w:type="spellStart"/>
+      <w:r>
+        <w:rPr>
+          <w:sz w:val="28"/>
+          <w:szCs w:val="28"/>
+        </w:rPr>
+        <w:t>Номер_отделения</w:t>
+      </w:r>
+      <w:proofErr w:type="spellEnd"/>
+      <w:r>
+        <w:rPr>
+          <w:sz w:val="28"/>
+          <w:szCs w:val="28"/>
+        </w:rPr>
+        <w:t xml:space="preserve">, </w:t>
+      </w:r>
+      <w:proofErr w:type="spellStart"/>
+      <w:r>
+        <w:rPr>
+          <w:sz w:val="28"/>
+          <w:szCs w:val="28"/>
+        </w:rPr>
+        <w:t>Адрес_отделения</w:t>
+      </w:r>
+      <w:proofErr w:type="spellEnd"/>
+      <w:r>
+        <w:rPr>
+          <w:sz w:val="28"/>
+          <w:szCs w:val="28"/>
+        </w:rPr>
+        <w:t xml:space="preserve"> }</w:t>
       </w:r>
     </w:p>
     <w:p>
@@ -1690,12 +2487,69 @@
           <w:szCs w:val="28"/>
         </w:rPr>
       </w:pPr>
-      <w:r>
-        <w:rPr>
-          <w:sz w:val="28"/>
-          <w:szCs w:val="28"/>
-        </w:rPr>
-        <w:t>id_редакции { id_редакции, ФИО_редактора }</w:t>
+      <w:proofErr w:type="spellStart"/>
+      <w:r>
+        <w:rPr>
+          <w:sz w:val="28"/>
+          <w:szCs w:val="28"/>
+        </w:rPr>
+        <w:t>id_редакции</w:t>
+      </w:r>
+      <w:proofErr w:type="spellEnd"/>
+      <w:r>
+        <w:rPr>
+          <w:sz w:val="28"/>
+          <w:szCs w:val="28"/>
+        </w:rPr>
+        <w:t xml:space="preserve"> </w:t>
+      </w:r>
+      <w:proofErr w:type="gramStart"/>
+      <w:r>
+        <w:rPr>
+          <w:sz w:val="28"/>
+          <w:szCs w:val="28"/>
+        </w:rPr>
+        <w:t xml:space="preserve">{ </w:t>
+      </w:r>
+      <w:proofErr w:type="spellStart"/>
+      <w:r>
+        <w:rPr>
+          <w:sz w:val="28"/>
+          <w:szCs w:val="28"/>
+        </w:rPr>
+        <w:t>id</w:t>
+      </w:r>
+      <w:proofErr w:type="gramEnd"/>
+      <w:r>
+        <w:rPr>
+          <w:sz w:val="28"/>
+          <w:szCs w:val="28"/>
+        </w:rPr>
+        <w:t>_редакции</w:t>
+      </w:r>
+      <w:proofErr w:type="spellEnd"/>
+      <w:r>
+        <w:rPr>
+          <w:sz w:val="28"/>
+          <w:szCs w:val="28"/>
+        </w:rPr>
+        <w:t xml:space="preserve">, </w:t>
+      </w:r>
+      <w:proofErr w:type="spellStart"/>
+      <w:r>
+        <w:rPr>
+          <w:sz w:val="28"/>
+          <w:szCs w:val="28"/>
+        </w:rPr>
+        <w:t>ФИО_редактора</w:t>
+      </w:r>
+      <w:proofErr w:type="spellEnd"/>
+      <w:r>
+        <w:rPr>
+          <w:sz w:val="28"/>
+          <w:szCs w:val="28"/>
+        </w:rPr>
+        <w:t xml:space="preserve"> }</w:t>
       </w:r>
       <w:r>
         <w:rPr>
@@ -1740,7 +2594,47 @@
           <w:sz w:val="28"/>
           <w:szCs w:val="28"/>
         </w:rPr>
-        <w:t>Схема физической модели БД (Phisycal Model) (ЛР №3).</w:t>
+        <w:t>Схема физической модели БД (</w:t>
+      </w:r>
+      <w:proofErr w:type="spellStart"/>
+      <w:r>
+        <w:rPr>
+          <w:b/>
+          <w:bCs/>
+          <w:sz w:val="28"/>
+          <w:szCs w:val="28"/>
+        </w:rPr>
+        <w:t>Phisycal</w:t>
+      </w:r>
+      <w:proofErr w:type="spellEnd"/>
+      <w:r>
+        <w:rPr>
+          <w:b/>
+          <w:bCs/>
+          <w:sz w:val="28"/>
+          <w:szCs w:val="28"/>
+        </w:rPr>
+        <w:t xml:space="preserve"> </w:t>
+      </w:r>
+      <w:proofErr w:type="spellStart"/>
+      <w:r>
+        <w:rPr>
+          <w:b/>
+          <w:bCs/>
+          <w:sz w:val="28"/>
+          <w:szCs w:val="28"/>
+        </w:rPr>
+        <w:t>Model</w:t>
+      </w:r>
+      <w:proofErr w:type="spellEnd"/>
+      <w:r>
+        <w:rPr>
+          <w:b/>
+          <w:bCs/>
+          <w:sz w:val="28"/>
+          <w:szCs w:val="28"/>
+        </w:rPr>
+        <w:t>) (ЛР №3).</w:t>
       </w:r>
     </w:p>
     <w:p>
@@ -1767,10 +2661,10 @@
           <w:noProof/>
         </w:rPr>
         <w:drawing>
-          <wp:inline distT="0" distB="0" distL="0" distR="0" wp14:anchorId="264BA17E" wp14:editId="3E7F2D4C">
-            <wp:extent cx="5940425" cy="2967990"/>
-            <wp:effectExtent l="0" t="0" r="3175" b="3810"/>
-            <wp:docPr id="1" name="Рисунок 1"/>
+          <wp:inline distT="0" distB="0" distL="0" distR="0" wp14:anchorId="07E4F1B1" wp14:editId="485C909E">
+            <wp:extent cx="5940425" cy="3069590"/>
+            <wp:effectExtent l="0" t="0" r="3175" b="0"/>
+            <wp:docPr id="5" name="Рисунок 5"/>
             <wp:cNvGraphicFramePr>
               <a:graphicFrameLocks xmlns:a="http://schemas.openxmlformats.org/drawingml/2006/main" noChangeAspect="1"/>
             </wp:cNvGraphicFramePr>
@@ -1778,23 +2672,36 @@
               <a:graphicData uri="http://schemas.openxmlformats.org/drawingml/2006/picture">
                 <pic:pic xmlns:pic="http://schemas.openxmlformats.org/drawingml/2006/picture">
                   <pic:nvPicPr>
-                    <pic:cNvPr id="1" name=""/>
-                    <pic:cNvPicPr/>
+                    <pic:cNvPr id="0" name="Picture 1"/>
+                    <pic:cNvPicPr>
+                      <a:picLocks noChangeAspect="1" noChangeArrowheads="1"/>
+                    </pic:cNvPicPr>
                   </pic:nvPicPr>
                   <pic:blipFill>
-                    <a:blip r:embed="rId8"/>
+                    <a:blip r:embed="rId8">
+                      <a:extLst>
+                        <a:ext uri="{28A0092B-C50C-407E-A947-70E740481C1C}">
+                          <a14:useLocalDpi xmlns:a14="http://schemas.microsoft.com/office/drawing/2010/main" val="0"/>
+                        </a:ext>
+                      </a:extLst>
+                    </a:blip>
+                    <a:srcRect/>
                     <a:stretch>
                       <a:fillRect/>
                     </a:stretch>
                   </pic:blipFill>
-                  <pic:spPr>
+                  <pic:spPr bwMode="auto">
                     <a:xfrm>
                       <a:off x="0" y="0"/>
-                      <a:ext cx="5940425" cy="2967990"/>
+                      <a:ext cx="5940425" cy="3069590"/>
                     </a:xfrm>
                     <a:prstGeom prst="rect">
                       <a:avLst/>
                     </a:prstGeom>
+                    <a:noFill/>
+                    <a:ln>
+                      <a:noFill/>
+                    </a:ln>
                   </pic:spPr>
                 </pic:pic>
               </a:graphicData>
@@ -1904,7 +2811,55 @@
           <w:sz w:val="28"/>
           <w:szCs w:val="28"/>
         </w:rPr>
-        <w:t>В ходе нормализации была создана дополнительная таблица с id_выпуска, id_распределения и id_типографии. Это позволило избежать дублирования данных в БД.</w:t>
+        <w:t xml:space="preserve">В ходе нормализации была создана дополнительная таблица с </w:t>
+      </w:r>
+      <w:proofErr w:type="spellStart"/>
+      <w:r>
+        <w:rPr>
+          <w:sz w:val="28"/>
+          <w:szCs w:val="28"/>
+        </w:rPr>
+        <w:t>id_выпуска</w:t>
+      </w:r>
+      <w:proofErr w:type="spellEnd"/>
+      <w:r>
+        <w:rPr>
+          <w:sz w:val="28"/>
+          <w:szCs w:val="28"/>
+        </w:rPr>
+        <w:t xml:space="preserve">, </w:t>
+      </w:r>
+      <w:proofErr w:type="spellStart"/>
+      <w:r>
+        <w:rPr>
+          <w:sz w:val="28"/>
+          <w:szCs w:val="28"/>
+        </w:rPr>
+        <w:t>id_распределения</w:t>
+      </w:r>
+      <w:proofErr w:type="spellEnd"/>
+      <w:r>
+        <w:rPr>
+          <w:sz w:val="28"/>
+          <w:szCs w:val="28"/>
+        </w:rPr>
+        <w:t xml:space="preserve"> и </w:t>
+      </w:r>
+      <w:proofErr w:type="spellStart"/>
+      <w:r>
+        <w:rPr>
+          <w:sz w:val="28"/>
+          <w:szCs w:val="28"/>
+        </w:rPr>
+        <w:t>id_типографии</w:t>
+      </w:r>
+      <w:proofErr w:type="spellEnd"/>
+      <w:r>
+        <w:rPr>
+          <w:sz w:val="28"/>
+          <w:szCs w:val="28"/>
+        </w:rPr>
+        <w:t>. Это позволило избежать дублирования данных в БД.</w:t>
       </w:r>
     </w:p>
     <w:p>

</xml_diff>